<commit_message>
CRUD cleanup - passing promise Updated base data required in documentation
</commit_message>
<xml_diff>
--- a/doc/jobtrack.docx
+++ b/doc/jobtrack.docx
@@ -123,6 +123,7 @@
           <w:bCs/>
           <w:position w:val="0"/>
           <w:sz w:val="24"/>
+          <w:sz w:val="24"/>
           <w:vertAlign w:val="baseline"/>
         </w:rPr>
         <w:t>Data</w:t>
@@ -145,46 +146,267 @@
       </w:pPr>
       <w:r>
         <w:rPr/>
-        <w:t>Job description and url</w:t>
-      </w:r>
-    </w:p>
-    <w:p>
-      <w:pPr>
-        <w:pStyle w:val="Normal"/>
-        <w:rPr/>
-      </w:pPr>
-      <w:r>
-        <w:rPr/>
-        <w:t>recruiter – company,name,phone,url</w:t>
-      </w:r>
-    </w:p>
-    <w:p>
-      <w:pPr>
-        <w:pStyle w:val="Normal"/>
-        <w:rPr/>
-      </w:pPr>
-      <w:r>
-        <w:rPr/>
-        <w:t>client name,phone,contact,url</w:t>
-      </w:r>
-    </w:p>
-    <w:p>
-      <w:pPr>
-        <w:pStyle w:val="Normal"/>
-        <w:rPr/>
-      </w:pPr>
-      <w:r>
-        <w:rPr/>
-        <w:t>position name and description</w:t>
-      </w:r>
-    </w:p>
-    <w:p>
-      <w:pPr>
-        <w:pStyle w:val="Normal"/>
-        <w:rPr/>
-      </w:pPr>
-      <w:r>
-        <w:rPr/>
+      </w:r>
+    </w:p>
+    <w:p>
+      <w:pPr>
+        <w:pStyle w:val="Normal"/>
+        <w:rPr/>
+      </w:pPr>
+      <w:r>
+        <w:rPr/>
+        <w:t>Company:</w:t>
+      </w:r>
+    </w:p>
+    <w:p>
+      <w:pPr>
+        <w:pStyle w:val="Normal"/>
+        <w:rPr/>
+      </w:pPr>
+      <w:r>
+        <w:rPr/>
+        <w:tab/>
+        <w:t>Name</w:t>
+      </w:r>
+    </w:p>
+    <w:p>
+      <w:pPr>
+        <w:pStyle w:val="Normal"/>
+        <w:rPr/>
+      </w:pPr>
+      <w:r>
+        <w:rPr/>
+        <w:tab/>
+        <w:t>Contact</w:t>
+      </w:r>
+    </w:p>
+    <w:p>
+      <w:pPr>
+        <w:pStyle w:val="Normal"/>
+        <w:rPr/>
+      </w:pPr>
+      <w:r>
+        <w:rPr/>
+        <w:tab/>
+        <w:t>Phone</w:t>
+      </w:r>
+    </w:p>
+    <w:p>
+      <w:pPr>
+        <w:pStyle w:val="Normal"/>
+        <w:rPr/>
+      </w:pPr>
+      <w:r>
+        <w:rPr/>
+        <w:tab/>
+        <w:t>url</w:t>
+      </w:r>
+    </w:p>
+    <w:p>
+      <w:pPr>
+        <w:pStyle w:val="Normal"/>
+        <w:rPr/>
+      </w:pPr>
+      <w:r>
+        <w:rPr/>
+        <w:tab/>
+        <w:t>email</w:t>
+      </w:r>
+    </w:p>
+    <w:p>
+      <w:pPr>
+        <w:pStyle w:val="Normal"/>
+        <w:rPr/>
+      </w:pPr>
+      <w:r>
+        <w:rPr/>
+        <w:t>Job:</w:t>
+      </w:r>
+    </w:p>
+    <w:p>
+      <w:pPr>
+        <w:pStyle w:val="Normal"/>
+        <w:rPr/>
+      </w:pPr>
+      <w:r>
+        <w:rPr/>
+        <w:tab/>
+        <w:t>position  name</w:t>
+      </w:r>
+    </w:p>
+    <w:p>
+      <w:pPr>
+        <w:pStyle w:val="Normal"/>
+        <w:rPr/>
+      </w:pPr>
+      <w:r>
+        <w:rPr/>
+        <w:tab/>
+        <w:t>description</w:t>
+      </w:r>
+    </w:p>
+    <w:p>
+      <w:pPr>
+        <w:pStyle w:val="Normal"/>
+        <w:rPr/>
+      </w:pPr>
+      <w:r>
+        <w:rPr/>
+        <w:tab/>
+        <w:t>url</w:t>
+      </w:r>
+    </w:p>
+    <w:p>
+      <w:pPr>
+        <w:pStyle w:val="Normal"/>
+        <w:rPr/>
+      </w:pPr>
+      <w:r>
+        <w:rPr/>
+        <w:tab/>
+      </w:r>
+      <w:r>
+        <w:rPr/>
+        <w:t>job id supplied by recruiter/company</w:t>
+      </w:r>
+    </w:p>
+    <w:p>
+      <w:pPr>
+        <w:pStyle w:val="Normal"/>
+        <w:rPr/>
+      </w:pPr>
+      <w:r>
+        <w:rPr/>
+      </w:r>
+    </w:p>
+    <w:p>
+      <w:pPr>
+        <w:pStyle w:val="Normal"/>
+        <w:rPr/>
+      </w:pPr>
+      <w:r>
+        <w:rPr/>
+        <w:t>R</w:t>
+      </w:r>
+      <w:r>
+        <w:rPr/>
+        <w:t xml:space="preserve">ecruiter – </w:t>
+      </w:r>
+    </w:p>
+    <w:p>
+      <w:pPr>
+        <w:pStyle w:val="Normal"/>
+        <w:rPr/>
+      </w:pPr>
+      <w:r>
+        <w:rPr/>
+        <w:tab/>
+      </w:r>
+      <w:r>
+        <w:rPr/>
+        <w:t>C</w:t>
+      </w:r>
+      <w:r>
+        <w:rPr/>
+        <w:t>ompany,</w:t>
+      </w:r>
+    </w:p>
+    <w:p>
+      <w:pPr>
+        <w:pStyle w:val="Normal"/>
+        <w:rPr/>
+      </w:pPr>
+      <w:r>
+        <w:rPr/>
+        <w:tab/>
+      </w:r>
+      <w:r>
+        <w:rPr/>
+        <w:t>N</w:t>
+      </w:r>
+      <w:r>
+        <w:rPr/>
+        <w:t>ame,</w:t>
+      </w:r>
+    </w:p>
+    <w:p>
+      <w:pPr>
+        <w:pStyle w:val="Normal"/>
+        <w:rPr/>
+      </w:pPr>
+      <w:r>
+        <w:rPr/>
+        <w:tab/>
+      </w:r>
+      <w:r>
+        <w:rPr/>
+        <w:t>P</w:t>
+      </w:r>
+      <w:r>
+        <w:rPr/>
+        <w:t>hone,</w:t>
+      </w:r>
+    </w:p>
+    <w:p>
+      <w:pPr>
+        <w:pStyle w:val="Normal"/>
+        <w:rPr/>
+      </w:pPr>
+      <w:r>
+        <w:rPr/>
+        <w:tab/>
+      </w:r>
+      <w:r>
+        <w:rPr/>
+        <w:t>u</w:t>
+      </w:r>
+      <w:r>
+        <w:rPr/>
+        <w:t>rl,</w:t>
+      </w:r>
+    </w:p>
+    <w:p>
+      <w:pPr>
+        <w:pStyle w:val="Normal"/>
+        <w:rPr/>
+      </w:pPr>
+      <w:r>
+        <w:rPr/>
+        <w:tab/>
+      </w:r>
+      <w:r>
+        <w:rPr/>
+        <w:t>email</w:t>
+      </w:r>
+    </w:p>
+    <w:p>
+      <w:pPr>
+        <w:pStyle w:val="Normal"/>
+        <w:rPr/>
+      </w:pPr>
+      <w:r>
+        <w:rPr/>
+        <w:t xml:space="preserve">                            </w:t>
+      </w:r>
+    </w:p>
+    <w:p>
+      <w:pPr>
+        <w:pStyle w:val="Normal"/>
+        <w:rPr/>
+      </w:pPr>
+      <w:r>
+        <w:rPr/>
+        <w:t>Apply</w:t>
+      </w:r>
+    </w:p>
+    <w:p>
+      <w:pPr>
+        <w:pStyle w:val="Normal"/>
+        <w:rPr/>
+      </w:pPr>
+      <w:r>
+        <w:rPr/>
+        <w:tab/>
         <w:t>resume used</w:t>
       </w:r>
     </w:p>
@@ -195,6 +417,7 @@
       </w:pPr>
       <w:r>
         <w:rPr/>
+        <w:tab/>
         <w:t>cover letter used</w:t>
       </w:r>
     </w:p>
@@ -205,16 +428,79 @@
       </w:pPr>
       <w:r>
         <w:rPr/>
-        <w:t xml:space="preserve">active                                                                         </w:t>
-      </w:r>
-    </w:p>
-    <w:p>
-      <w:pPr>
-        <w:pStyle w:val="Normal"/>
-        <w:rPr/>
-      </w:pPr>
-      <w:r>
-        <w:rPr/>
+        <w:tab/>
+        <w:t>status: active,inactive</w:t>
+      </w:r>
+    </w:p>
+    <w:p>
+      <w:pPr>
+        <w:pStyle w:val="Normal"/>
+        <w:rPr/>
+      </w:pPr>
+      <w:r>
+        <w:rPr/>
+        <w:tab/>
+        <w:t xml:space="preserve">date applied                                                     </w:t>
+      </w:r>
+    </w:p>
+    <w:p>
+      <w:pPr>
+        <w:pStyle w:val="Normal"/>
+        <w:rPr/>
+      </w:pPr>
+      <w:r>
+        <w:rPr/>
+      </w:r>
+    </w:p>
+    <w:p>
+      <w:pPr>
+        <w:pStyle w:val="Normal"/>
+        <w:rPr/>
+      </w:pPr>
+      <w:r>
+        <w:rPr/>
+        <w:t>History</w:t>
+      </w:r>
+    </w:p>
+    <w:p>
+      <w:pPr>
+        <w:pStyle w:val="Normal"/>
+        <w:rPr/>
+      </w:pPr>
+      <w:r>
+        <w:rPr/>
+        <w:tab/>
+        <w:t>Date</w:t>
+      </w:r>
+    </w:p>
+    <w:p>
+      <w:pPr>
+        <w:pStyle w:val="Normal"/>
+        <w:rPr/>
+      </w:pPr>
+      <w:r>
+        <w:rPr/>
+        <w:tab/>
+        <w:t>Notes</w:t>
+      </w:r>
+    </w:p>
+    <w:p>
+      <w:pPr>
+        <w:pStyle w:val="Normal"/>
+        <w:rPr/>
+      </w:pPr>
+      <w:r>
+        <w:rPr/>
+      </w:r>
+    </w:p>
+    <w:p>
+      <w:pPr>
+        <w:pStyle w:val="Normal"/>
+        <w:rPr/>
+      </w:pPr>
+      <w:r>
+        <w:rPr/>
+        <w:tab/>
       </w:r>
     </w:p>
     <w:p>
@@ -424,9 +710,6 @@
       <w:r>
         <w:rPr/>
         <w:tab/>
-      </w:r>
-      <w:r>
-        <w:rPr/>
         <w:t>update_jobtrack: this call is for updating an existing jobtrack record.  Use the uid</w:t>
       </w:r>
     </w:p>
@@ -450,9 +733,6 @@
       <w:r>
         <w:rPr/>
         <w:tab/>
-      </w:r>
-      <w:r>
-        <w:rPr/>
         <w:t>delete_jobtrack: the record is no longer useful or was entered incorrectly.</w:t>
       </w:r>
     </w:p>
@@ -474,6 +754,11 @@
       </w:pPr>
       <w:r>
         <w:rPr/>
+        <w:t xml:space="preserve">            </w:t>
+      </w:r>
+      <w:r>
+        <w:rPr/>
+        <w:t>read_jobtrack: pass in a filter to receive json</w:t>
       </w:r>
     </w:p>
     <w:p>
@@ -495,6 +780,7 @@
       <w:pgNumType w:fmt="decimal"/>
       <w:formProt w:val="false"/>
       <w:textDirection w:val="lrTb"/>
+      <w:docGrid w:type="default" w:linePitch="100" w:charSpace="0"/>
     </w:sectPr>
   </w:body>
 </w:document>
@@ -505,11 +791,30 @@
   <w:p>
     <w:pPr>
       <w:pStyle w:val="Footer"/>
-      <w:rPr/>
+      <w:rPr>
+        <w:sz w:val="22"/>
+        <w:szCs w:val="22"/>
+      </w:rPr>
     </w:pPr>
     <w:r>
-      <w:rPr/>
+      <w:rPr>
+        <w:sz w:val="22"/>
+        <w:szCs w:val="22"/>
+      </w:rPr>
       <w:t>Version 1.0</w:t>
+    </w:r>
+    <w:r>
+      <w:rPr>
+        <w:sz w:val="22"/>
+        <w:szCs w:val="22"/>
+      </w:rPr>
+      <w:t>1</w:t>
+    </w:r>
+    <w:r>
+      <w:rPr>
+        <w:sz w:val="22"/>
+        <w:szCs w:val="22"/>
+      </w:rPr>
       <w:tab/>
       <w:tab/>
       <w:t>2018/06/30</w:t>
@@ -525,15 +830,12 @@
       <w:rPr>
         <w:rFonts w:ascii="Liberation Serif" w:hAnsi="Liberation Serif" w:eastAsia="Source Han Sans CN Regular" w:cs="Lohit Devanagari"/>
         <w:kern w:val="2"/>
-        <w:sz w:val="24"/>
         <w:szCs w:val="24"/>
         <w:lang w:val="en-US" w:eastAsia="zh-CN" w:bidi="hi-IN"/>
       </w:rPr>
     </w:rPrDefault>
     <w:pPrDefault>
-      <w:pPr>
-        <w:widowControl/>
-      </w:pPr>
+      <w:pPr/>
     </w:pPrDefault>
   </w:docDefaults>
   <w:style w:type="paragraph" w:styleId="Normal">
@@ -541,6 +843,8 @@
     <w:qFormat/>
     <w:pPr>
       <w:widowControl/>
+      <w:bidi w:val="0"/>
+      <w:jc w:val="left"/>
     </w:pPr>
     <w:rPr>
       <w:rFonts w:ascii="Liberation Serif" w:hAnsi="Liberation Serif" w:eastAsia="Source Han Sans CN Regular" w:cs="Lohit Devanagari"/>

</xml_diff>

<commit_message>
Simple datatable setup. It takes hardcoded data need to make it work with serverside at some point.
</commit_message>
<xml_diff>
--- a/doc/jobtrack.docx
+++ b/doc/jobtrack.docx
@@ -115,7 +115,15 @@
     <w:p>
       <w:pPr>
         <w:pStyle w:val="Normal"/>
-        <w:rPr/>
+        <w:rPr>
+          <w:b/>
+          <w:b/>
+          <w:bCs/>
+          <w:position w:val="0"/>
+          <w:sz w:val="24"/>
+          <w:sz w:val="24"/>
+          <w:vertAlign w:val="baseline"/>
+        </w:rPr>
       </w:pPr>
       <w:r>
         <w:rPr>
@@ -481,7 +489,7 @@
       <w:r>
         <w:rPr/>
         <w:tab/>
-        <w:t>Notes</w:t>
+        <w:t xml:space="preserve">Notes                                                                                               </w:t>
       </w:r>
     </w:p>
     <w:p>
@@ -554,7 +562,7 @@
     <w:p>
       <w:pPr>
         <w:pStyle w:val="Normal"/>
-        <w:jc w:val="left"/>
+        <w:jc w:val="right"/>
         <w:rPr/>
       </w:pPr>
       <w:r>
@@ -682,7 +690,7 @@
         <w:tabs>
           <w:tab w:val="left" w:pos="720" w:leader="none"/>
         </w:tabs>
-        <w:ind w:left="709" w:hanging="0"/>
+        <w:ind w:left="709" w:right="0" w:hanging="0"/>
         <w:jc w:val="left"/>
         <w:rPr/>
       </w:pPr>
@@ -843,6 +851,9 @@
     <w:qFormat/>
     <w:pPr>
       <w:widowControl/>
+      <w:kinsoku w:val="true"/>
+      <w:overflowPunct w:val="true"/>
+      <w:autoSpaceDE w:val="true"/>
       <w:bidi w:val="0"/>
       <w:jc w:val="left"/>
     </w:pPr>

</xml_diff>